<commit_message>
Database initialized on Pip start
</commit_message>
<xml_diff>
--- a/Documentation/HiWi Doc/24_notes.docx
+++ b/Documentation/HiWi Doc/24_notes.docx
@@ -24,7 +24,16 @@
         <w:t>4, 25, 26</w:t>
       </w:r>
       <w:r>
-        <w:t xml:space="preserve"> (2.5 hours)</w:t>
+        <w:t xml:space="preserve"> (3</w:t>
+      </w:r>
+      <w:r>
+        <w:t xml:space="preserve"> hours</w:t>
+      </w:r>
+      <w:r>
+        <w:t xml:space="preserve"> 45 min</w:t>
+      </w:r>
+      <w:r>
+        <w:t>)</w:t>
       </w:r>
     </w:p>
     <w:p/>
@@ -49,6 +58,30 @@
       </w:r>
       <w:r>
         <w:t>, fix the tests</w:t>
+      </w:r>
+    </w:p>
+    <w:p>
+      <w:pPr>
+        <w:pStyle w:val="ListParagraph"/>
+        <w:numPr>
+          <w:ilvl w:val="0"/>
+          <w:numId w:val="20"/>
+        </w:numPr>
+      </w:pPr>
+      <w:r>
+        <w:t>Merge with Enrico (</w:t>
+      </w:r>
+      <w:r>
+        <w:t xml:space="preserve">Most of the </w:t>
+      </w:r>
+      <w:r>
+        <w:t>files</w:t>
+      </w:r>
+      <w:r>
+        <w:t xml:space="preserve"> Enrico Added are</w:t>
+      </w:r>
+      <w:r>
+        <w:t xml:space="preserve"> missing)</w:t>
       </w:r>
     </w:p>
     <w:p>

</xml_diff>

<commit_message>
google juice used to inject PdpHandler
</commit_message>
<xml_diff>
--- a/Documentation/HiWi Doc/24_notes.docx
+++ b/Documentation/HiWi Doc/24_notes.docx
@@ -24,13 +24,7 @@
         <w:t>4, 25, 26</w:t>
       </w:r>
       <w:r>
-        <w:t xml:space="preserve"> (3</w:t>
-      </w:r>
-      <w:r>
-        <w:t xml:space="preserve"> hours</w:t>
-      </w:r>
-      <w:r>
-        <w:t xml:space="preserve"> 45 min</w:t>
+        <w:t xml:space="preserve"> (4 hours</w:t>
       </w:r>
       <w:r>
         <w:t>)</w:t>
@@ -42,7 +36,10 @@
         <w:pStyle w:val="ListParagraph"/>
       </w:pPr>
       <w:r>
-        <w:t xml:space="preserve">TODO: </w:t>
+        <w:t>DONE</w:t>
+      </w:r>
+      <w:r>
+        <w:t xml:space="preserve">: </w:t>
       </w:r>
     </w:p>
     <w:p>
@@ -94,6 +91,83 @@
       </w:pPr>
       <w:r>
         <w:t>Database init on pip start</w:t>
+      </w:r>
+    </w:p>
+    <w:p>
+      <w:r>
+        <w:t>TODO:</w:t>
+      </w:r>
+    </w:p>
+    <w:p>
+      <w:pPr>
+        <w:pStyle w:val="ListParagraph"/>
+        <w:numPr>
+          <w:ilvl w:val="0"/>
+          <w:numId w:val="21"/>
+        </w:numPr>
+      </w:pPr>
+      <w:r>
+        <w:t>Google Juice</w:t>
+      </w:r>
+    </w:p>
+    <w:p>
+      <w:pPr>
+        <w:pStyle w:val="ListParagraph"/>
+        <w:numPr>
+          <w:ilvl w:val="0"/>
+          <w:numId w:val="21"/>
+        </w:numPr>
+      </w:pPr>
+      <w:r>
+        <w:t>Comment the code</w:t>
+      </w:r>
+    </w:p>
+    <w:p>
+      <w:pPr>
+        <w:pStyle w:val="ListParagraph"/>
+        <w:numPr>
+          <w:ilvl w:val="0"/>
+          <w:numId w:val="21"/>
+        </w:numPr>
+      </w:pPr>
+      <w:r>
+        <w:t>Measure the time</w:t>
+      </w:r>
+    </w:p>
+    <w:p>
+      <w:pPr>
+        <w:pStyle w:val="ListParagraph"/>
+        <w:numPr>
+          <w:ilvl w:val="0"/>
+          <w:numId w:val="21"/>
+        </w:numPr>
+      </w:pPr>
+      <w:r>
+        <w:t>Cornelius</w:t>
+      </w:r>
+    </w:p>
+    <w:p>
+      <w:pPr>
+        <w:pStyle w:val="ListParagraph"/>
+        <w:numPr>
+          <w:ilvl w:val="0"/>
+          <w:numId w:val="21"/>
+        </w:numPr>
+      </w:pPr>
+      <w:r>
+        <w:t>Create class diagrams</w:t>
+      </w:r>
+    </w:p>
+    <w:p>
+      <w:pPr>
+        <w:pStyle w:val="ListParagraph"/>
+        <w:numPr>
+          <w:ilvl w:val="0"/>
+          <w:numId w:val="21"/>
+        </w:numPr>
+      </w:pPr>
+      <w:r>
+        <w:t>Update the documentation</w:t>
       </w:r>
     </w:p>
     <w:sectPr>
@@ -1435,6 +1509,95 @@
     </w:lvl>
   </w:abstractNum>
   <w:abstractNum w:abstractNumId="15">
+    <w:nsid w:val="59B3678A"/>
+    <w:multiLevelType w:val="hybridMultilevel"/>
+    <w:tmpl w:val="8C1200A0"/>
+    <w:lvl w:ilvl="0" w:tplc="0409000F">
+      <w:start w:val="1"/>
+      <w:numFmt w:val="decimal"/>
+      <w:lvlText w:val="%1."/>
+      <w:lvlJc w:val="left"/>
+      <w:pPr>
+        <w:ind w:left="720" w:hanging="360"/>
+      </w:pPr>
+      <w:rPr>
+        <w:rFonts w:hint="default"/>
+      </w:rPr>
+    </w:lvl>
+    <w:lvl w:ilvl="1" w:tplc="04090019" w:tentative="1">
+      <w:start w:val="1"/>
+      <w:numFmt w:val="lowerLetter"/>
+      <w:lvlText w:val="%2."/>
+      <w:lvlJc w:val="left"/>
+      <w:pPr>
+        <w:ind w:left="1440" w:hanging="360"/>
+      </w:pPr>
+    </w:lvl>
+    <w:lvl w:ilvl="2" w:tplc="0409001B" w:tentative="1">
+      <w:start w:val="1"/>
+      <w:numFmt w:val="lowerRoman"/>
+      <w:lvlText w:val="%3."/>
+      <w:lvlJc w:val="right"/>
+      <w:pPr>
+        <w:ind w:left="2160" w:hanging="180"/>
+      </w:pPr>
+    </w:lvl>
+    <w:lvl w:ilvl="3" w:tplc="0409000F" w:tentative="1">
+      <w:start w:val="1"/>
+      <w:numFmt w:val="decimal"/>
+      <w:lvlText w:val="%4."/>
+      <w:lvlJc w:val="left"/>
+      <w:pPr>
+        <w:ind w:left="2880" w:hanging="360"/>
+      </w:pPr>
+    </w:lvl>
+    <w:lvl w:ilvl="4" w:tplc="04090019" w:tentative="1">
+      <w:start w:val="1"/>
+      <w:numFmt w:val="lowerLetter"/>
+      <w:lvlText w:val="%5."/>
+      <w:lvlJc w:val="left"/>
+      <w:pPr>
+        <w:ind w:left="3600" w:hanging="360"/>
+      </w:pPr>
+    </w:lvl>
+    <w:lvl w:ilvl="5" w:tplc="0409001B" w:tentative="1">
+      <w:start w:val="1"/>
+      <w:numFmt w:val="lowerRoman"/>
+      <w:lvlText w:val="%6."/>
+      <w:lvlJc w:val="right"/>
+      <w:pPr>
+        <w:ind w:left="4320" w:hanging="180"/>
+      </w:pPr>
+    </w:lvl>
+    <w:lvl w:ilvl="6" w:tplc="0409000F" w:tentative="1">
+      <w:start w:val="1"/>
+      <w:numFmt w:val="decimal"/>
+      <w:lvlText w:val="%7."/>
+      <w:lvlJc w:val="left"/>
+      <w:pPr>
+        <w:ind w:left="5040" w:hanging="360"/>
+      </w:pPr>
+    </w:lvl>
+    <w:lvl w:ilvl="7" w:tplc="04090019" w:tentative="1">
+      <w:start w:val="1"/>
+      <w:numFmt w:val="lowerLetter"/>
+      <w:lvlText w:val="%8."/>
+      <w:lvlJc w:val="left"/>
+      <w:pPr>
+        <w:ind w:left="5760" w:hanging="360"/>
+      </w:pPr>
+    </w:lvl>
+    <w:lvl w:ilvl="8" w:tplc="0409001B" w:tentative="1">
+      <w:start w:val="1"/>
+      <w:numFmt w:val="lowerRoman"/>
+      <w:lvlText w:val="%9."/>
+      <w:lvlJc w:val="right"/>
+      <w:pPr>
+        <w:ind w:left="6480" w:hanging="180"/>
+      </w:pPr>
+    </w:lvl>
+  </w:abstractNum>
+  <w:abstractNum w:abstractNumId="16">
     <w:nsid w:val="690E02E5"/>
     <w:multiLevelType w:val="hybridMultilevel"/>
     <w:tmpl w:val="01383014"/>
@@ -1523,7 +1686,7 @@
       </w:pPr>
     </w:lvl>
   </w:abstractNum>
-  <w:abstractNum w:abstractNumId="16">
+  <w:abstractNum w:abstractNumId="17">
     <w:nsid w:val="6BA72230"/>
     <w:multiLevelType w:val="hybridMultilevel"/>
     <w:tmpl w:val="FDBCD8FE"/>
@@ -1612,7 +1775,7 @@
       </w:pPr>
     </w:lvl>
   </w:abstractNum>
-  <w:abstractNum w:abstractNumId="17">
+  <w:abstractNum w:abstractNumId="18">
     <w:nsid w:val="6D57686E"/>
     <w:multiLevelType w:val="hybridMultilevel"/>
     <w:tmpl w:val="1D1E907C"/>
@@ -1698,7 +1861,7 @@
       </w:pPr>
     </w:lvl>
   </w:abstractNum>
-  <w:abstractNum w:abstractNumId="18">
+  <w:abstractNum w:abstractNumId="19">
     <w:nsid w:val="6EF9209A"/>
     <w:multiLevelType w:val="hybridMultilevel"/>
     <w:tmpl w:val="35F440F4"/>
@@ -1784,7 +1947,7 @@
       </w:pPr>
     </w:lvl>
   </w:abstractNum>
-  <w:abstractNum w:abstractNumId="19">
+  <w:abstractNum w:abstractNumId="20">
     <w:nsid w:val="74D01D21"/>
     <w:multiLevelType w:val="hybridMultilevel"/>
     <w:tmpl w:val="EC18FA9A"/>
@@ -1886,7 +2049,7 @@
     <w:abstractNumId w:val="6"/>
   </w:num>
   <w:num w:numId="5">
-    <w:abstractNumId w:val="17"/>
+    <w:abstractNumId w:val="18"/>
   </w:num>
   <w:num w:numId="6">
     <w:abstractNumId w:val="11"/>
@@ -1898,7 +2061,7 @@
     <w:abstractNumId w:val="3"/>
   </w:num>
   <w:num w:numId="9">
-    <w:abstractNumId w:val="15"/>
+    <w:abstractNumId w:val="16"/>
   </w:num>
   <w:num w:numId="10">
     <w:abstractNumId w:val="1"/>
@@ -1907,13 +2070,13 @@
     <w:abstractNumId w:val="7"/>
   </w:num>
   <w:num w:numId="12">
-    <w:abstractNumId w:val="19"/>
+    <w:abstractNumId w:val="20"/>
   </w:num>
   <w:num w:numId="13">
     <w:abstractNumId w:val="0"/>
   </w:num>
   <w:num w:numId="14">
-    <w:abstractNumId w:val="18"/>
+    <w:abstractNumId w:val="19"/>
   </w:num>
   <w:num w:numId="15">
     <w:abstractNumId w:val="10"/>
@@ -1922,7 +2085,7 @@
     <w:abstractNumId w:val="13"/>
   </w:num>
   <w:num w:numId="17">
-    <w:abstractNumId w:val="16"/>
+    <w:abstractNumId w:val="17"/>
   </w:num>
   <w:num w:numId="18">
     <w:abstractNumId w:val="4"/>
@@ -1932,6 +2095,9 @@
   </w:num>
   <w:num w:numId="20">
     <w:abstractNumId w:val="8"/>
+  </w:num>
+  <w:num w:numId="21">
+    <w:abstractNumId w:val="15"/>
   </w:num>
 </w:numbering>
 </file>

</xml_diff>

<commit_message>
Cornelius win64 works now, event handler reloading explained, sequence diagram created
</commit_message>
<xml_diff>
--- a/Documentation/HiWi Doc/24_notes.docx
+++ b/Documentation/HiWi Doc/24_notes.docx
@@ -24,7 +24,13 @@
         <w:t>4, 25, 26</w:t>
       </w:r>
       <w:r>
-        <w:t xml:space="preserve"> (4 hours</w:t>
+        <w:t xml:space="preserve"> (</w:t>
+      </w:r>
+      <w:r>
+        <w:t>10.5</w:t>
+      </w:r>
+      <w:r>
+        <w:t xml:space="preserve"> hours</w:t>
       </w:r>
       <w:r>
         <w:t>)</w:t>
@@ -94,6 +100,48 @@
       </w:r>
     </w:p>
     <w:p>
+      <w:pPr>
+        <w:pStyle w:val="ListParagraph"/>
+        <w:numPr>
+          <w:ilvl w:val="0"/>
+          <w:numId w:val="20"/>
+        </w:numPr>
+      </w:pPr>
+      <w:r>
+        <w:t>Google Juice – it is easy now to replace PdpNative with PdpHadlerMock for testing purposes</w:t>
+      </w:r>
+    </w:p>
+    <w:p>
+      <w:pPr>
+        <w:pStyle w:val="ListParagraph"/>
+        <w:numPr>
+          <w:ilvl w:val="0"/>
+          <w:numId w:val="20"/>
+        </w:numPr>
+      </w:pPr>
+      <w:r>
+        <w:t xml:space="preserve">PdpNative </w:t>
+      </w:r>
+      <w:r>
+        <w:t xml:space="preserve">from Cornelius </w:t>
+      </w:r>
+      <w:r>
+        <w:t>working</w:t>
+      </w:r>
+    </w:p>
+    <w:p>
+      <w:pPr>
+        <w:pStyle w:val="ListParagraph"/>
+        <w:numPr>
+          <w:ilvl w:val="0"/>
+          <w:numId w:val="20"/>
+        </w:numPr>
+      </w:pPr>
+      <w:r>
+        <w:t>Documentation updated: Event handler reloading explained</w:t>
+      </w:r>
+    </w:p>
+    <w:p>
       <w:r>
         <w:t>TODO:</w:t>
       </w:r>
@@ -107,7 +155,7 @@
         </w:numPr>
       </w:pPr>
       <w:r>
-        <w:t>Google Juice</w:t>
+        <w:t>Comment the code</w:t>
       </w:r>
     </w:p>
     <w:p>
@@ -119,7 +167,7 @@
         </w:numPr>
       </w:pPr>
       <w:r>
-        <w:t>Comment the code</w:t>
+        <w:t>Measure the time</w:t>
       </w:r>
     </w:p>
     <w:p>
@@ -131,43 +179,7 @@
         </w:numPr>
       </w:pPr>
       <w:r>
-        <w:t>Measure the time</w:t>
-      </w:r>
-    </w:p>
-    <w:p>
-      <w:pPr>
-        <w:pStyle w:val="ListParagraph"/>
-        <w:numPr>
-          <w:ilvl w:val="0"/>
-          <w:numId w:val="21"/>
-        </w:numPr>
-      </w:pPr>
-      <w:r>
-        <w:t>Cornelius</w:t>
-      </w:r>
-    </w:p>
-    <w:p>
-      <w:pPr>
-        <w:pStyle w:val="ListParagraph"/>
-        <w:numPr>
-          <w:ilvl w:val="0"/>
-          <w:numId w:val="21"/>
-        </w:numPr>
-      </w:pPr>
-      <w:r>
-        <w:t>Create class diagrams</w:t>
-      </w:r>
-    </w:p>
-    <w:p>
-      <w:pPr>
-        <w:pStyle w:val="ListParagraph"/>
-        <w:numPr>
-          <w:ilvl w:val="0"/>
-          <w:numId w:val="21"/>
-        </w:numPr>
-      </w:pPr>
-      <w:r>
-        <w:t>Update the documentation</w:t>
+        <w:t>Documentation</w:t>
       </w:r>
     </w:p>
     <w:sectPr>

</xml_diff>